<commit_message>
Actualización del Plan de calidad
</commit_message>
<xml_diff>
--- a/Plan de calidad.docx
+++ b/Plan de calidad.docx
@@ -77,488 +77,401 @@
           </w:tcPr>
           <w:p>
             <w:r>
-              <w:t>*Usabilidad:</w:t>
-            </w:r>
-          </w:p>
-          <w:p>
-            <w:r>
-              <w:t xml:space="preserve"> -Comprensibilidad.</w:t>
-            </w:r>
-          </w:p>
-          <w:p>
-            <w:r>
-              <w:t xml:space="preserve"> -Atractividad.</w:t>
-            </w:r>
-          </w:p>
-          <w:p>
-            <w:r>
-              <w:t>*Funcionalidad</w:t>
-            </w:r>
-          </w:p>
-          <w:p>
-            <w:r>
-              <w:t xml:space="preserve"> -Precisión.</w:t>
+              <w:t>-</w:t>
+            </w:r>
+            <w:r>
+              <w:t>Mantener una trazabilidad bien definida</w:t>
+            </w:r>
+            <w:r>
+              <w:t>.</w:t>
+            </w:r>
+          </w:p>
+          <w:p>
+            <w:r>
+              <w:t>-Ser visualmente atractivo</w:t>
+            </w:r>
+            <w:r>
+              <w:t>.</w:t>
+            </w:r>
+          </w:p>
+          <w:p>
+            <w:r>
+              <w:t>-Mantener correlación con los casos de uso</w:t>
+            </w:r>
+            <w:r>
+              <w:t>.</w:t>
+            </w:r>
+          </w:p>
+        </w:tc>
+      </w:tr>
+      <w:tr>
+        <w:tc>
+          <w:tcPr>
+            <w:tcW w:w="4414" w:type="dxa"/>
+          </w:tcPr>
+          <w:p>
+            <w:pPr>
+              <w:rPr>
+                <w:sz w:val="32"/>
+              </w:rPr>
+            </w:pPr>
+            <w:proofErr w:type="spellStart"/>
+            <w:r>
+              <w:rPr>
+                <w:sz w:val="32"/>
+              </w:rPr>
+              <w:t>System</w:t>
+            </w:r>
+            <w:proofErr w:type="spellEnd"/>
+            <w:r>
+              <w:rPr>
+                <w:sz w:val="32"/>
+              </w:rPr>
+              <w:t xml:space="preserve"> </w:t>
+            </w:r>
+            <w:proofErr w:type="spellStart"/>
+            <w:r>
+              <w:rPr>
+                <w:sz w:val="32"/>
+              </w:rPr>
+              <w:t>request</w:t>
+            </w:r>
+            <w:proofErr w:type="spellEnd"/>
+          </w:p>
+        </w:tc>
+        <w:tc>
+          <w:tcPr>
+            <w:tcW w:w="4414" w:type="dxa"/>
+          </w:tcPr>
+          <w:p>
+            <w:r>
+              <w:t>-Ser lo más conciso posible.</w:t>
+            </w:r>
+          </w:p>
+          <w:p>
+            <w:r>
+              <w:t>-Definir las principales funcionalidades</w:t>
+            </w:r>
+          </w:p>
+          <w:p>
+            <w:r>
+              <w:t>-Determinar de manera breve la problemática a tratar.</w:t>
+            </w:r>
+          </w:p>
+          <w:p>
+            <w:r>
+              <w:t>-Mantener restricciones realistas.</w:t>
+            </w:r>
+          </w:p>
+          <w:p>
+            <w:r>
+              <w:t>-Definir al protagonista.</w:t>
+            </w:r>
+          </w:p>
+        </w:tc>
+      </w:tr>
+      <w:tr>
+        <w:tc>
+          <w:tcPr>
+            <w:tcW w:w="4414" w:type="dxa"/>
+          </w:tcPr>
+          <w:p>
+            <w:pPr>
+              <w:rPr>
+                <w:sz w:val="32"/>
+              </w:rPr>
+            </w:pPr>
+            <w:r>
+              <w:rPr>
+                <w:sz w:val="32"/>
+              </w:rPr>
+              <w:t>Casos de uso, modelo de casos de uso y descripciones de caso de uso</w:t>
+            </w:r>
+          </w:p>
+        </w:tc>
+        <w:tc>
+          <w:tcPr>
+            <w:tcW w:w="4414" w:type="dxa"/>
+          </w:tcPr>
+          <w:p>
+            <w:r>
+              <w:t>-</w:t>
+            </w:r>
+            <w:r>
+              <w:t>Tener un modelo de casos de uso con los actores que participan en el sistema.</w:t>
+            </w:r>
+          </w:p>
+          <w:p>
+            <w:r>
+              <w:t>-Los casos de uso deben tener una descripción breve y concisa sobre la ganancia de crear este caso de uso.</w:t>
+            </w:r>
+          </w:p>
+          <w:p>
+            <w:r>
+              <w:t>-Debe tener definido tanto el flujo normal, como alternos y excepciones.</w:t>
+            </w:r>
+          </w:p>
+          <w:p>
+            <w:r>
+              <w:t>-En cada flujo deben ser definidas las interacciones del usuario con el sistema, mediante pantallas o páginas.</w:t>
+            </w:r>
+          </w:p>
+          <w:p>
+            <w:r>
+              <w:t>-Se deben definir las precondiciones y postcondiciones.</w:t>
+            </w:r>
+          </w:p>
+          <w:p>
+            <w:r>
+              <w:t>-Definir con claridad las transacciones entre el usuario y el sistema.</w:t>
+            </w:r>
+          </w:p>
+        </w:tc>
+      </w:tr>
+      <w:tr>
+        <w:tc>
+          <w:tcPr>
+            <w:tcW w:w="4414" w:type="dxa"/>
+          </w:tcPr>
+          <w:p>
+            <w:pPr>
+              <w:rPr>
+                <w:sz w:val="32"/>
+              </w:rPr>
+            </w:pPr>
+            <w:r>
+              <w:rPr>
+                <w:sz w:val="32"/>
+              </w:rPr>
+              <w:t>Análisis de factibilidad</w:t>
+            </w:r>
+          </w:p>
+        </w:tc>
+        <w:tc>
+          <w:tcPr>
+            <w:tcW w:w="4414" w:type="dxa"/>
+          </w:tcPr>
+          <w:p>
+            <w:r>
+              <w:t>-Definir cada tipo de factibilidad, técnica, económica y operativa.</w:t>
+            </w:r>
+          </w:p>
+          <w:p>
+            <w:r>
+              <w:t>-Mantener una extensión del documento los suficientemente basta como para dar a entender bien cada punto que se trata.</w:t>
+            </w:r>
+          </w:p>
+          <w:p>
+            <w:r>
+              <w:t>-Cada decisión tomada en el documento debe estar fundamentada con pruebas verídicas.</w:t>
+            </w:r>
+          </w:p>
+        </w:tc>
+      </w:tr>
+      <w:tr>
+        <w:tc>
+          <w:tcPr>
+            <w:tcW w:w="4414" w:type="dxa"/>
+          </w:tcPr>
+          <w:p>
+            <w:pPr>
+              <w:rPr>
+                <w:sz w:val="32"/>
+              </w:rPr>
+            </w:pPr>
+            <w:r>
+              <w:rPr>
+                <w:sz w:val="32"/>
+              </w:rPr>
+              <w:t>Análisis de riesgos</w:t>
+            </w:r>
+          </w:p>
+        </w:tc>
+        <w:tc>
+          <w:tcPr>
+            <w:tcW w:w="4414" w:type="dxa"/>
+          </w:tcPr>
+          <w:p>
+            <w:r>
+              <w:t>-Definir los riesgos que afectan positiva o negativamente al proyecto.</w:t>
+            </w:r>
+          </w:p>
+          <w:p>
+            <w:r>
+              <w:t>-Estimar en cada caso el nivel de impacto y la probabilidad de que ocurra.</w:t>
+            </w:r>
+          </w:p>
+          <w:p>
+            <w:r>
+              <w:t>-En cada riesgo definir una respuesta</w:t>
+            </w:r>
+            <w:r>
+              <w:t>.</w:t>
+            </w:r>
+          </w:p>
+          <w:p>
+            <w:r>
+              <w:t>-Describir el riesgo del que se habla en cada caso.</w:t>
+            </w:r>
+          </w:p>
+        </w:tc>
+      </w:tr>
+      <w:tr>
+        <w:tc>
+          <w:tcPr>
+            <w:tcW w:w="4414" w:type="dxa"/>
+          </w:tcPr>
+          <w:p>
+            <w:pPr>
+              <w:rPr>
+                <w:sz w:val="32"/>
+              </w:rPr>
+            </w:pPr>
+            <w:r>
+              <w:rPr>
+                <w:sz w:val="32"/>
+              </w:rPr>
+              <w:t>Plan del proyecto</w:t>
+            </w:r>
+          </w:p>
+        </w:tc>
+        <w:tc>
+          <w:tcPr>
+            <w:tcW w:w="4414" w:type="dxa"/>
+          </w:tcPr>
+          <w:p>
+            <w:r>
+              <w:t>-Definir las fechas de cada artefacto.</w:t>
+            </w:r>
+          </w:p>
+          <w:p>
+            <w:r>
+              <w:t>-Asignar cada responsable de cada artefacto.</w:t>
+            </w:r>
+          </w:p>
+          <w:p>
+            <w:r>
+              <w:t>-Mantener un orden del progreso.</w:t>
+            </w:r>
+          </w:p>
+        </w:tc>
+      </w:tr>
+      <w:tr>
+        <w:tc>
+          <w:tcPr>
+            <w:tcW w:w="4414" w:type="dxa"/>
+          </w:tcPr>
+          <w:p>
+            <w:pPr>
+              <w:rPr>
+                <w:sz w:val="32"/>
+              </w:rPr>
+            </w:pPr>
+            <w:r>
+              <w:rPr>
+                <w:sz w:val="32"/>
+              </w:rPr>
+              <w:lastRenderedPageBreak/>
+              <w:t>Plan de calidad</w:t>
+            </w:r>
+          </w:p>
+        </w:tc>
+        <w:tc>
+          <w:tcPr>
+            <w:tcW w:w="4414" w:type="dxa"/>
+          </w:tcPr>
+          <w:p>
+            <w:r>
+              <w:t>-Definir de cada artefacto, las características esperadas de calidad.</w:t>
+            </w:r>
+          </w:p>
+          <w:p>
+            <w:r>
+              <w:t xml:space="preserve">-Cada característica debe ser realista y ser acorde a </w:t>
+            </w:r>
+            <w:r>
+              <w:t>las posibilidades de cada integrante.</w:t>
+            </w:r>
+          </w:p>
+        </w:tc>
+      </w:tr>
+      <w:tr>
+        <w:tc>
+          <w:tcPr>
+            <w:tcW w:w="4414" w:type="dxa"/>
+          </w:tcPr>
+          <w:p>
+            <w:pPr>
+              <w:rPr>
+                <w:sz w:val="32"/>
+              </w:rPr>
+            </w:pPr>
+            <w:r>
+              <w:rPr>
+                <w:sz w:val="32"/>
+              </w:rPr>
+              <w:t>Control de cambios</w:t>
+            </w:r>
+          </w:p>
+        </w:tc>
+        <w:tc>
+          <w:tcPr>
+            <w:tcW w:w="4414" w:type="dxa"/>
+          </w:tcPr>
+          <w:p>
+            <w:r>
+              <w:t>-Definir el control de cambios de tal modo que se definan bien las reglas de cambios.</w:t>
+            </w:r>
+          </w:p>
+          <w:p>
+            <w:r>
+              <w:t xml:space="preserve">-Definir los integrantes encargados de los cambios. </w:t>
+            </w:r>
+          </w:p>
+        </w:tc>
+      </w:tr>
+      <w:tr>
+        <w:tc>
+          <w:tcPr>
+            <w:tcW w:w="4414" w:type="dxa"/>
+          </w:tcPr>
+          <w:p>
+            <w:pPr>
+              <w:rPr>
+                <w:sz w:val="32"/>
+              </w:rPr>
+            </w:pPr>
+            <w:r>
+              <w:rPr>
+                <w:sz w:val="32"/>
+              </w:rPr>
+              <w:t>Estimación de esfuerzos (PCU)</w:t>
+            </w:r>
+          </w:p>
+        </w:tc>
+        <w:tc>
+          <w:tcPr>
+            <w:tcW w:w="4414" w:type="dxa"/>
+          </w:tcPr>
+          <w:p>
+            <w:r>
+              <w:t>-Basarse al 100% en los casos de uso.</w:t>
+            </w:r>
+          </w:p>
+          <w:p>
+            <w:r>
+              <w:t>-Estimar las horas totales manteniendo un estándar de x horas para todos.</w:t>
+            </w:r>
+          </w:p>
+          <w:p>
+            <w:r>
+              <w:t xml:space="preserve">-Cada integrante debe realizar su propia estimación y hacer un compilado de todos los esfuerzos determinados, </w:t>
+            </w:r>
+            <w:r>
+              <w:t>para tener una mejor idea sobre el esfuerzo total.</w:t>
             </w:r>
             <w:bookmarkStart w:id="0" w:name="_GoBack"/>
             <w:bookmarkEnd w:id="0"/>
-          </w:p>
-          <w:p>
-            <w:r>
-              <w:t xml:space="preserve"> -Adecuado.</w:t>
-            </w:r>
-          </w:p>
-        </w:tc>
-      </w:tr>
-      <w:tr>
-        <w:tc>
-          <w:tcPr>
-            <w:tcW w:w="4414" w:type="dxa"/>
-          </w:tcPr>
-          <w:p>
-            <w:pPr>
-              <w:rPr>
-                <w:sz w:val="32"/>
-              </w:rPr>
-            </w:pPr>
-            <w:proofErr w:type="spellStart"/>
-            <w:r>
-              <w:rPr>
-                <w:sz w:val="32"/>
-              </w:rPr>
-              <w:t>System</w:t>
-            </w:r>
-            <w:proofErr w:type="spellEnd"/>
-            <w:r>
-              <w:rPr>
-                <w:sz w:val="32"/>
-              </w:rPr>
-              <w:t xml:space="preserve"> </w:t>
-            </w:r>
-            <w:proofErr w:type="spellStart"/>
-            <w:r>
-              <w:rPr>
-                <w:sz w:val="32"/>
-              </w:rPr>
-              <w:t>request</w:t>
-            </w:r>
-            <w:proofErr w:type="spellEnd"/>
-          </w:p>
-        </w:tc>
-        <w:tc>
-          <w:tcPr>
-            <w:tcW w:w="4414" w:type="dxa"/>
-          </w:tcPr>
-          <w:p>
-            <w:r>
-              <w:t>*Mantenibilidad:</w:t>
-            </w:r>
-          </w:p>
-          <w:p>
-            <w:r>
-              <w:t xml:space="preserve"> -Analizable</w:t>
-            </w:r>
-          </w:p>
-          <w:p>
-            <w:r>
-              <w:t xml:space="preserve"> -Comprobable</w:t>
-            </w:r>
-          </w:p>
-          <w:p>
-            <w:r>
-              <w:t>*Usabilidad:</w:t>
-            </w:r>
-          </w:p>
-          <w:p>
-            <w:r>
-              <w:t xml:space="preserve"> -Comprensibilidad</w:t>
-            </w:r>
-          </w:p>
-        </w:tc>
-      </w:tr>
-      <w:tr>
-        <w:tc>
-          <w:tcPr>
-            <w:tcW w:w="4414" w:type="dxa"/>
-          </w:tcPr>
-          <w:p>
-            <w:pPr>
-              <w:rPr>
-                <w:sz w:val="32"/>
-              </w:rPr>
-            </w:pPr>
-            <w:r>
-              <w:rPr>
-                <w:sz w:val="32"/>
-              </w:rPr>
-              <w:t>Casos de uso, modelo de casos de uso y descripciones de caso de uso</w:t>
-            </w:r>
-          </w:p>
-        </w:tc>
-        <w:tc>
-          <w:tcPr>
-            <w:tcW w:w="4414" w:type="dxa"/>
-          </w:tcPr>
-          <w:p>
-            <w:r>
-              <w:t>*Fiabilidad:</w:t>
-            </w:r>
-          </w:p>
-          <w:p>
-            <w:r>
-              <w:t xml:space="preserve"> -Madurez</w:t>
-            </w:r>
-          </w:p>
-          <w:p>
-            <w:r>
-              <w:t>*Mantenibilidad:</w:t>
-            </w:r>
-          </w:p>
-          <w:p>
-            <w:r>
-              <w:t xml:space="preserve"> -Analizable</w:t>
-            </w:r>
-          </w:p>
-          <w:p>
-            <w:r>
-              <w:t xml:space="preserve"> -Cambiable</w:t>
-            </w:r>
-          </w:p>
-          <w:p>
-            <w:r>
-              <w:t xml:space="preserve"> -Estabilidad</w:t>
-            </w:r>
-          </w:p>
-          <w:p>
-            <w:r>
-              <w:t xml:space="preserve"> -Comprobable</w:t>
-            </w:r>
-          </w:p>
-          <w:p>
-            <w:r>
-              <w:t>*Funcionalidad:</w:t>
-            </w:r>
-          </w:p>
-          <w:p>
-            <w:r>
-              <w:t xml:space="preserve"> -Precisión</w:t>
-            </w:r>
-          </w:p>
-          <w:p>
-            <w:r>
-              <w:t xml:space="preserve"> -Adecuado</w:t>
-            </w:r>
-          </w:p>
-        </w:tc>
-      </w:tr>
-      <w:tr>
-        <w:tc>
-          <w:tcPr>
-            <w:tcW w:w="4414" w:type="dxa"/>
-          </w:tcPr>
-          <w:p>
-            <w:pPr>
-              <w:rPr>
-                <w:sz w:val="32"/>
-              </w:rPr>
-            </w:pPr>
-            <w:r>
-              <w:rPr>
-                <w:sz w:val="32"/>
-              </w:rPr>
-              <w:t>Análisis de factibilidad</w:t>
-            </w:r>
-          </w:p>
-        </w:tc>
-        <w:tc>
-          <w:tcPr>
-            <w:tcW w:w="4414" w:type="dxa"/>
-          </w:tcPr>
-          <w:p>
-            <w:r>
-              <w:t>*Mantenibilidad:</w:t>
-            </w:r>
-          </w:p>
-          <w:p>
-            <w:r>
-              <w:t xml:space="preserve"> -Analizable</w:t>
-            </w:r>
-          </w:p>
-          <w:p>
-            <w:r>
-              <w:t xml:space="preserve"> -Comprobable</w:t>
-            </w:r>
-          </w:p>
-          <w:p>
-            <w:r>
-              <w:t>*Usabilidad:</w:t>
-            </w:r>
-          </w:p>
-          <w:p>
-            <w:r>
-              <w:t xml:space="preserve"> -Comprensibilidad</w:t>
-            </w:r>
-          </w:p>
-        </w:tc>
-      </w:tr>
-      <w:tr>
-        <w:tc>
-          <w:tcPr>
-            <w:tcW w:w="4414" w:type="dxa"/>
-          </w:tcPr>
-          <w:p>
-            <w:pPr>
-              <w:rPr>
-                <w:sz w:val="32"/>
-              </w:rPr>
-            </w:pPr>
-            <w:r>
-              <w:rPr>
-                <w:sz w:val="32"/>
-              </w:rPr>
-              <w:t>Análisis de riesgos</w:t>
-            </w:r>
-          </w:p>
-        </w:tc>
-        <w:tc>
-          <w:tcPr>
-            <w:tcW w:w="4414" w:type="dxa"/>
-          </w:tcPr>
-          <w:p>
-            <w:r>
-              <w:t>*Mantenibilidad:</w:t>
-            </w:r>
-          </w:p>
-          <w:p>
-            <w:r>
-              <w:t xml:space="preserve"> -Analizable</w:t>
-            </w:r>
-          </w:p>
-          <w:p>
-            <w:r>
-              <w:t xml:space="preserve"> -Comprobable</w:t>
-            </w:r>
-          </w:p>
-          <w:p>
-            <w:r>
-              <w:t>*Usabilidad:</w:t>
-            </w:r>
-          </w:p>
-          <w:p>
-            <w:r>
-              <w:t xml:space="preserve"> -Comprensibilidad</w:t>
-            </w:r>
-          </w:p>
-          <w:p>
-            <w:r>
-              <w:t>*Funcionalidad:</w:t>
-            </w:r>
-          </w:p>
-          <w:p>
-            <w:r>
-              <w:t xml:space="preserve"> -Precisión</w:t>
-            </w:r>
-          </w:p>
-          <w:p>
-            <w:r>
-              <w:t xml:space="preserve"> -Adecuado</w:t>
-            </w:r>
-          </w:p>
-        </w:tc>
-      </w:tr>
-      <w:tr>
-        <w:tc>
-          <w:tcPr>
-            <w:tcW w:w="4414" w:type="dxa"/>
-          </w:tcPr>
-          <w:p>
-            <w:pPr>
-              <w:rPr>
-                <w:sz w:val="32"/>
-              </w:rPr>
-            </w:pPr>
-            <w:r>
-              <w:rPr>
-                <w:sz w:val="32"/>
-              </w:rPr>
-              <w:t>Plan del proyecto</w:t>
-            </w:r>
-          </w:p>
-        </w:tc>
-        <w:tc>
-          <w:tcPr>
-            <w:tcW w:w="4414" w:type="dxa"/>
-          </w:tcPr>
-          <w:p>
-            <w:r>
-              <w:t>*Funcionalidad:</w:t>
-            </w:r>
-          </w:p>
-          <w:p>
-            <w:r>
-              <w:t xml:space="preserve"> -Precisión</w:t>
-            </w:r>
-          </w:p>
-          <w:p>
-            <w:r>
-              <w:t xml:space="preserve"> -Adecuado</w:t>
-            </w:r>
-          </w:p>
-        </w:tc>
-      </w:tr>
-      <w:tr>
-        <w:tc>
-          <w:tcPr>
-            <w:tcW w:w="4414" w:type="dxa"/>
-          </w:tcPr>
-          <w:p>
-            <w:pPr>
-              <w:rPr>
-                <w:sz w:val="32"/>
-              </w:rPr>
-            </w:pPr>
-            <w:r>
-              <w:rPr>
-                <w:sz w:val="32"/>
-              </w:rPr>
-              <w:t>Plan de calidad</w:t>
-            </w:r>
-          </w:p>
-        </w:tc>
-        <w:tc>
-          <w:tcPr>
-            <w:tcW w:w="4414" w:type="dxa"/>
-          </w:tcPr>
-          <w:p>
-            <w:r>
-              <w:t>*Funcionalidad:</w:t>
-            </w:r>
-          </w:p>
-          <w:p>
-            <w:r>
-              <w:t xml:space="preserve"> -Precisión</w:t>
-            </w:r>
-          </w:p>
-          <w:p>
-            <w:r>
-              <w:t xml:space="preserve"> -Adecuado</w:t>
-            </w:r>
-          </w:p>
-        </w:tc>
-      </w:tr>
-      <w:tr>
-        <w:tc>
-          <w:tcPr>
-            <w:tcW w:w="4414" w:type="dxa"/>
-          </w:tcPr>
-          <w:p>
-            <w:pPr>
-              <w:rPr>
-                <w:sz w:val="32"/>
-              </w:rPr>
-            </w:pPr>
-            <w:r>
-              <w:rPr>
-                <w:sz w:val="32"/>
-              </w:rPr>
-              <w:t>Control de cambios</w:t>
-            </w:r>
-          </w:p>
-        </w:tc>
-        <w:tc>
-          <w:tcPr>
-            <w:tcW w:w="4414" w:type="dxa"/>
-          </w:tcPr>
-          <w:p>
-            <w:r>
-              <w:t>*Funcionalidad:</w:t>
-            </w:r>
-          </w:p>
-          <w:p>
-            <w:r>
-              <w:t xml:space="preserve"> -Precisión</w:t>
-            </w:r>
-          </w:p>
-          <w:p>
-            <w:r>
-              <w:t xml:space="preserve"> -Adecuado</w:t>
-            </w:r>
-          </w:p>
-          <w:p>
-            <w:r>
-              <w:t>*Mantenibilidad:</w:t>
-            </w:r>
-          </w:p>
-          <w:p>
-            <w:r>
-              <w:lastRenderedPageBreak/>
-              <w:t xml:space="preserve"> -Analizable</w:t>
-            </w:r>
-          </w:p>
-          <w:p>
-            <w:r>
-              <w:t xml:space="preserve"> -Cambiable</w:t>
-            </w:r>
-          </w:p>
-          <w:p>
-            <w:r>
-              <w:t xml:space="preserve"> -Estabilidad</w:t>
-            </w:r>
-          </w:p>
-          <w:p>
-            <w:r>
-              <w:t xml:space="preserve"> -Comprobable</w:t>
-            </w:r>
-          </w:p>
-        </w:tc>
-      </w:tr>
-      <w:tr>
-        <w:tc>
-          <w:tcPr>
-            <w:tcW w:w="4414" w:type="dxa"/>
-          </w:tcPr>
-          <w:p>
-            <w:pPr>
-              <w:rPr>
-                <w:sz w:val="32"/>
-              </w:rPr>
-            </w:pPr>
-            <w:r>
-              <w:rPr>
-                <w:sz w:val="32"/>
-              </w:rPr>
-              <w:lastRenderedPageBreak/>
-              <w:t>Estimación de esfuerzos (PCU)</w:t>
-            </w:r>
-          </w:p>
-        </w:tc>
-        <w:tc>
-          <w:tcPr>
-            <w:tcW w:w="4414" w:type="dxa"/>
-          </w:tcPr>
-          <w:p>
-            <w:r>
-              <w:t>*Mantenibilidad:</w:t>
-            </w:r>
-          </w:p>
-          <w:p>
-            <w:r>
-              <w:t xml:space="preserve"> -Analizable</w:t>
-            </w:r>
-          </w:p>
-          <w:p>
-            <w:r>
-              <w:t xml:space="preserve"> -Cambiable</w:t>
-            </w:r>
-          </w:p>
-          <w:p>
-            <w:r>
-              <w:t xml:space="preserve"> -Estabilidad</w:t>
-            </w:r>
-          </w:p>
-          <w:p>
-            <w:r>
-              <w:t xml:space="preserve"> -Comprobable</w:t>
-            </w:r>
           </w:p>
         </w:tc>
       </w:tr>

</xml_diff>